<commit_message>
Actualización de datos terminada a falta del bloqueo de modificar datos
</commit_message>
<xml_diff>
--- a/Operaciones Ejer futbol.docx
+++ b/Operaciones Ejer futbol.docx
@@ -1074,6 +1074,757 @@
       <w:r>
         <w:tab/>
       </w:r>
+    </w:p>
+    <w:p>
+      <w:pPr>
+        <w:pStyle w:val="HTMLconformatoprevio"/>
+      </w:pPr>
+      <w:r>
+        <w:tab/>
+      </w:r>
+      <w:r>
+        <w:tab/>
+      </w:r>
+    </w:p>
+    <w:p>
+      <w:pPr>
+        <w:pStyle w:val="HTMLconformatoprevio"/>
+      </w:pPr>
+      <w:r>
+        <w:t xml:space="preserve">OBTENER EL SALDO EN CAJA (ADMIN): </w:t>
+      </w:r>
+    </w:p>
+    <w:p>
+      <w:pPr>
+        <w:pStyle w:val="HTMLconformatoprevio"/>
+        <w:rPr>
+          <w:lang w:val="en-US"/>
+        </w:rPr>
+      </w:pPr>
+      <w:r>
+        <w:rPr>
+          <w:lang w:val="en-US"/>
+        </w:rPr>
+        <w:t xml:space="preserve">&gt;SELECT </w:t>
+      </w:r>
+      <w:proofErr w:type="gramStart"/>
+      <w:r>
+        <w:rPr>
+          <w:lang w:val="en-US"/>
+        </w:rPr>
+        <w:t>sum(</w:t>
+      </w:r>
+      <w:proofErr w:type="spellStart"/>
+      <w:proofErr w:type="gramEnd"/>
+      <w:r>
+        <w:rPr>
+          <w:lang w:val="en-US"/>
+        </w:rPr>
+        <w:t>mov_cantidad</w:t>
+      </w:r>
+      <w:proofErr w:type="spellEnd"/>
+      <w:r>
+        <w:rPr>
+          <w:lang w:val="en-US"/>
+        </w:rPr>
+        <w:t xml:space="preserve">) FROM </w:t>
+      </w:r>
+      <w:proofErr w:type="spellStart"/>
+      <w:r>
+        <w:rPr>
+          <w:lang w:val="en-US"/>
+        </w:rPr>
+        <w:t>movs</w:t>
+      </w:r>
+      <w:proofErr w:type="spellEnd"/>
+    </w:p>
+    <w:p>
+      <w:pPr>
+        <w:pStyle w:val="HTMLconformatoprevio"/>
+        <w:rPr>
+          <w:lang w:val="en-US"/>
+        </w:rPr>
+      </w:pPr>
+    </w:p>
+    <w:p>
+      <w:pPr>
+        <w:pStyle w:val="HTMLconformatoprevio"/>
+        <w:rPr>
+          <w:lang w:val="en-US"/>
+        </w:rPr>
+      </w:pPr>
+    </w:p>
+    <w:p>
+      <w:pPr>
+        <w:pStyle w:val="HTMLconformatoprevio"/>
+        <w:rPr>
+          <w:color w:val="FFFFFF" w:themeColor="background1"/>
+          <w:highlight w:val="red"/>
+        </w:rPr>
+      </w:pPr>
+      <w:r>
+        <w:rPr>
+          <w:color w:val="FFFFFF" w:themeColor="background1"/>
+          <w:highlight w:val="red"/>
+        </w:rPr>
+        <w:t>UN USUARIO QUIERE CAMBIAR O ELIMINAR UNA APUESTA REALIZADA (antes de empezar el partido)</w:t>
+      </w:r>
+    </w:p>
+    <w:p>
+      <w:pPr>
+        <w:pStyle w:val="HTMLconformatoprevio"/>
+        <w:rPr>
+          <w:color w:val="FFFFFF" w:themeColor="background1"/>
+          <w:highlight w:val="red"/>
+        </w:rPr>
+      </w:pPr>
+      <w:r>
+        <w:rPr>
+          <w:color w:val="FFFFFF" w:themeColor="background1"/>
+          <w:highlight w:val="red"/>
+        </w:rPr>
+        <w:t>-No se puede, una vez realizada una apuesta es firme.</w:t>
+      </w:r>
+    </w:p>
+    <w:p>
+      <w:pPr>
+        <w:pStyle w:val="HTMLconformatoprevio"/>
+        <w:rPr>
+          <w:color w:val="FFFFFF" w:themeColor="background1"/>
+          <w:highlight w:val="red"/>
+        </w:rPr>
+      </w:pPr>
+    </w:p>
+    <w:p>
+      <w:pPr>
+        <w:pStyle w:val="HTMLconformatoprevio"/>
+        <w:rPr>
+          <w:color w:val="FFFFFF" w:themeColor="background1"/>
+          <w:highlight w:val="red"/>
+        </w:rPr>
+      </w:pPr>
+    </w:p>
+    <w:p>
+      <w:pPr>
+        <w:pStyle w:val="HTMLconformatoprevio"/>
+        <w:rPr>
+          <w:color w:val="FFFFFF" w:themeColor="background1"/>
+          <w:highlight w:val="red"/>
+        </w:rPr>
+      </w:pPr>
+      <w:r>
+        <w:rPr>
+          <w:color w:val="FFFFFF" w:themeColor="background1"/>
+          <w:highlight w:val="red"/>
+        </w:rPr>
+        <w:t>CAMBIAR EL MINUTO DEL GOL EN UN PARTIDO YA GESTIONADO ($GAME_ID):</w:t>
+      </w:r>
+    </w:p>
+    <w:p>
+      <w:pPr>
+        <w:pStyle w:val="HTMLconformatoprevio"/>
+        <w:rPr>
+          <w:color w:val="FFFFFF" w:themeColor="background1"/>
+          <w:highlight w:val="red"/>
+        </w:rPr>
+      </w:pPr>
+      <w:r>
+        <w:rPr>
+          <w:color w:val="FFFFFF" w:themeColor="background1"/>
+          <w:highlight w:val="red"/>
+        </w:rPr>
+        <w:t>-Actualizar el minuto del primer gol erróneo ($MINUTO, por ejemplo 50):</w:t>
+      </w:r>
+    </w:p>
+    <w:p>
+      <w:pPr>
+        <w:pStyle w:val="HTMLconformatoprevio"/>
+        <w:rPr>
+          <w:color w:val="FFFFFF" w:themeColor="background1"/>
+          <w:highlight w:val="red"/>
+          <w:lang w:val="en-US"/>
+        </w:rPr>
+      </w:pPr>
+      <w:r>
+        <w:rPr>
+          <w:color w:val="FFFFFF" w:themeColor="background1"/>
+          <w:highlight w:val="red"/>
+          <w:lang w:val="en-US"/>
+        </w:rPr>
+        <w:t xml:space="preserve">&gt;update </w:t>
+      </w:r>
+      <w:proofErr w:type="spellStart"/>
+      <w:r>
+        <w:rPr>
+          <w:color w:val="FFFFFF" w:themeColor="background1"/>
+          <w:highlight w:val="red"/>
+          <w:lang w:val="en-US"/>
+        </w:rPr>
+        <w:t>partidos</w:t>
+      </w:r>
+      <w:proofErr w:type="spellEnd"/>
+      <w:r>
+        <w:rPr>
+          <w:color w:val="FFFFFF" w:themeColor="background1"/>
+          <w:highlight w:val="red"/>
+          <w:lang w:val="en-US"/>
+        </w:rPr>
+        <w:t xml:space="preserve"> set </w:t>
+      </w:r>
+      <w:proofErr w:type="spellStart"/>
+      <w:r>
+        <w:rPr>
+          <w:color w:val="FFFFFF" w:themeColor="background1"/>
+          <w:highlight w:val="red"/>
+          <w:lang w:val="en-US"/>
+        </w:rPr>
+        <w:t>game_resultado</w:t>
+      </w:r>
+      <w:proofErr w:type="spellEnd"/>
+      <w:r>
+        <w:rPr>
+          <w:color w:val="FFFFFF" w:themeColor="background1"/>
+          <w:highlight w:val="red"/>
+          <w:lang w:val="en-US"/>
+        </w:rPr>
+        <w:t xml:space="preserve">=$MINUTO where </w:t>
+      </w:r>
+      <w:proofErr w:type="spellStart"/>
+      <w:r>
+        <w:rPr>
+          <w:color w:val="FFFFFF" w:themeColor="background1"/>
+          <w:highlight w:val="red"/>
+          <w:lang w:val="en-US"/>
+        </w:rPr>
+        <w:t>game_id</w:t>
+      </w:r>
+      <w:proofErr w:type="spellEnd"/>
+      <w:r>
+        <w:rPr>
+          <w:color w:val="FFFFFF" w:themeColor="background1"/>
+          <w:highlight w:val="red"/>
+          <w:lang w:val="en-US"/>
+        </w:rPr>
+        <w:t>=$GAME_ID</w:t>
+      </w:r>
+    </w:p>
+    <w:p>
+      <w:pPr>
+        <w:pStyle w:val="HTMLconformatoprevio"/>
+        <w:rPr>
+          <w:color w:val="FFFFFF" w:themeColor="background1"/>
+          <w:highlight w:val="red"/>
+          <w:lang w:val="en-US"/>
+        </w:rPr>
+      </w:pPr>
+    </w:p>
+    <w:p>
+      <w:pPr>
+        <w:pStyle w:val="HTMLconformatoprevio"/>
+        <w:rPr>
+          <w:color w:val="FFFFFF" w:themeColor="background1"/>
+          <w:highlight w:val="red"/>
+        </w:rPr>
+      </w:pPr>
+      <w:r>
+        <w:rPr>
+          <w:color w:val="FFFFFF" w:themeColor="background1"/>
+          <w:highlight w:val="red"/>
+        </w:rPr>
+        <w:t>-Obtener la lista de apuestas de ese partido:</w:t>
+      </w:r>
+    </w:p>
+    <w:p>
+      <w:pPr>
+        <w:pStyle w:val="HTMLconformatoprevio"/>
+        <w:rPr>
+          <w:color w:val="FFFFFF" w:themeColor="background1"/>
+          <w:highlight w:val="red"/>
+          <w:lang w:val="en-US"/>
+        </w:rPr>
+      </w:pPr>
+      <w:r>
+        <w:rPr>
+          <w:color w:val="FFFFFF" w:themeColor="background1"/>
+          <w:highlight w:val="red"/>
+          <w:lang w:val="en-US"/>
+        </w:rPr>
+        <w:t xml:space="preserve">&gt;select * from </w:t>
+      </w:r>
+      <w:proofErr w:type="spellStart"/>
+      <w:r>
+        <w:rPr>
+          <w:color w:val="FFFFFF" w:themeColor="background1"/>
+          <w:highlight w:val="red"/>
+          <w:lang w:val="en-US"/>
+        </w:rPr>
+        <w:t>apuestas</w:t>
+      </w:r>
+      <w:proofErr w:type="spellEnd"/>
+      <w:r>
+        <w:rPr>
+          <w:color w:val="FFFFFF" w:themeColor="background1"/>
+          <w:highlight w:val="red"/>
+          <w:lang w:val="en-US"/>
+        </w:rPr>
+        <w:t xml:space="preserve"> where </w:t>
+      </w:r>
+      <w:proofErr w:type="spellStart"/>
+      <w:r>
+        <w:rPr>
+          <w:color w:val="FFFFFF" w:themeColor="background1"/>
+          <w:highlight w:val="red"/>
+          <w:lang w:val="en-US"/>
+        </w:rPr>
+        <w:t>bet_game_id</w:t>
+      </w:r>
+      <w:proofErr w:type="spellEnd"/>
+      <w:r>
+        <w:rPr>
+          <w:color w:val="FFFFFF" w:themeColor="background1"/>
+          <w:highlight w:val="red"/>
+          <w:lang w:val="en-US"/>
+        </w:rPr>
+        <w:t>=$GAME_ID</w:t>
+      </w:r>
+    </w:p>
+    <w:p>
+      <w:pPr>
+        <w:pStyle w:val="HTMLconformatoprevio"/>
+        <w:rPr>
+          <w:color w:val="FFFFFF" w:themeColor="background1"/>
+          <w:highlight w:val="red"/>
+          <w:lang w:val="en-US"/>
+        </w:rPr>
+      </w:pPr>
+    </w:p>
+    <w:p>
+      <w:pPr>
+        <w:pStyle w:val="HTMLconformatoprevio"/>
+        <w:rPr>
+          <w:color w:val="FFFFFF" w:themeColor="background1"/>
+          <w:highlight w:val="red"/>
+        </w:rPr>
+      </w:pPr>
+      <w:r>
+        <w:rPr>
+          <w:color w:val="FFFFFF" w:themeColor="background1"/>
+          <w:highlight w:val="red"/>
+        </w:rPr>
+        <w:t>-por cada apuesta devuelta por la consulta, obtenemos:</w:t>
+      </w:r>
+    </w:p>
+    <w:p>
+      <w:pPr>
+        <w:pStyle w:val="HTMLconformatoprevio"/>
+        <w:rPr>
+          <w:color w:val="FFFFFF" w:themeColor="background1"/>
+          <w:highlight w:val="red"/>
+          <w:lang w:val="en-US"/>
+        </w:rPr>
+      </w:pPr>
+      <w:r>
+        <w:rPr>
+          <w:color w:val="FFFFFF" w:themeColor="background1"/>
+          <w:highlight w:val="red"/>
+          <w:lang w:val="en-US"/>
+        </w:rPr>
+        <w:t>$</w:t>
+      </w:r>
+      <w:proofErr w:type="spellStart"/>
+      <w:r>
+        <w:rPr>
+          <w:color w:val="FFFFFF" w:themeColor="background1"/>
+          <w:highlight w:val="red"/>
+          <w:lang w:val="en-US"/>
+        </w:rPr>
+        <w:t>bet_user_id</w:t>
+      </w:r>
+      <w:proofErr w:type="spellEnd"/>
+    </w:p>
+    <w:p>
+      <w:pPr>
+        <w:pStyle w:val="HTMLconformatoprevio"/>
+        <w:rPr>
+          <w:color w:val="FFFFFF" w:themeColor="background1"/>
+          <w:highlight w:val="red"/>
+          <w:lang w:val="en-US"/>
+        </w:rPr>
+      </w:pPr>
+      <w:r>
+        <w:rPr>
+          <w:color w:val="FFFFFF" w:themeColor="background1"/>
+          <w:highlight w:val="red"/>
+          <w:lang w:val="en-US"/>
+        </w:rPr>
+        <w:lastRenderedPageBreak/>
+        <w:t>$</w:t>
+      </w:r>
+      <w:proofErr w:type="spellStart"/>
+      <w:r>
+        <w:rPr>
+          <w:color w:val="FFFFFF" w:themeColor="background1"/>
+          <w:highlight w:val="red"/>
+          <w:lang w:val="en-US"/>
+        </w:rPr>
+        <w:t>bet_cant_apostada</w:t>
+      </w:r>
+      <w:proofErr w:type="spellEnd"/>
+    </w:p>
+    <w:p>
+      <w:pPr>
+        <w:pStyle w:val="HTMLconformatoprevio"/>
+        <w:rPr>
+          <w:color w:val="FFFFFF" w:themeColor="background1"/>
+          <w:highlight w:val="red"/>
+        </w:rPr>
+      </w:pPr>
+      <w:r>
+        <w:rPr>
+          <w:color w:val="FFFFFF" w:themeColor="background1"/>
+          <w:highlight w:val="red"/>
+        </w:rPr>
+        <w:t>$</w:t>
+      </w:r>
+      <w:proofErr w:type="spellStart"/>
+      <w:r>
+        <w:rPr>
+          <w:color w:val="FFFFFF" w:themeColor="background1"/>
+          <w:highlight w:val="red"/>
+        </w:rPr>
+        <w:t>bet_minuto_apuesta</w:t>
+      </w:r>
+      <w:proofErr w:type="spellEnd"/>
+    </w:p>
+    <w:p>
+      <w:pPr>
+        <w:pStyle w:val="HTMLconformatoprevio"/>
+        <w:rPr>
+          <w:color w:val="FFFFFF" w:themeColor="background1"/>
+          <w:highlight w:val="red"/>
+        </w:rPr>
+      </w:pPr>
+      <w:r>
+        <w:rPr>
+          <w:color w:val="FFFFFF" w:themeColor="background1"/>
+          <w:highlight w:val="red"/>
+        </w:rPr>
+        <w:t>$</w:t>
+      </w:r>
+      <w:proofErr w:type="spellStart"/>
+      <w:r>
+        <w:rPr>
+          <w:color w:val="FFFFFF" w:themeColor="background1"/>
+          <w:highlight w:val="red"/>
+        </w:rPr>
+        <w:t>bet_premio</w:t>
+      </w:r>
+      <w:proofErr w:type="spellEnd"/>
+    </w:p>
+    <w:p>
+      <w:pPr>
+        <w:pStyle w:val="HTMLconformatoprevio"/>
+        <w:rPr>
+          <w:color w:val="FFFFFF" w:themeColor="background1"/>
+          <w:highlight w:val="red"/>
+        </w:rPr>
+      </w:pPr>
+    </w:p>
+    <w:p>
+      <w:pPr>
+        <w:pStyle w:val="HTMLconformatoprevio"/>
+        <w:rPr>
+          <w:color w:val="FFFFFF" w:themeColor="background1"/>
+          <w:highlight w:val="red"/>
+        </w:rPr>
+      </w:pPr>
+      <w:r>
+        <w:rPr>
+          <w:color w:val="FFFFFF" w:themeColor="background1"/>
+          <w:highlight w:val="red"/>
+        </w:rPr>
+        <w:t>-si tuvo premio ($</w:t>
+      </w:r>
+      <w:proofErr w:type="spellStart"/>
+      <w:r>
+        <w:rPr>
+          <w:color w:val="FFFFFF" w:themeColor="background1"/>
+          <w:highlight w:val="red"/>
+        </w:rPr>
+        <w:t>bet_premio</w:t>
+      </w:r>
+      <w:proofErr w:type="spellEnd"/>
+      <w:r>
+        <w:rPr>
+          <w:color w:val="FFFFFF" w:themeColor="background1"/>
+          <w:highlight w:val="red"/>
+        </w:rPr>
+        <w:t>&gt;0)</w:t>
+      </w:r>
+    </w:p>
+    <w:p>
+      <w:pPr>
+        <w:pStyle w:val="HTMLconformatoprevio"/>
+        <w:rPr>
+          <w:color w:val="FFFFFF" w:themeColor="background1"/>
+          <w:highlight w:val="red"/>
+        </w:rPr>
+      </w:pPr>
+      <w:r>
+        <w:rPr>
+          <w:color w:val="FFFFFF" w:themeColor="background1"/>
+          <w:highlight w:val="red"/>
+        </w:rPr>
+        <w:tab/>
+        <w:t>-Actualizamos el saldo del jugador, le quitamos el premio:</w:t>
+      </w:r>
+    </w:p>
+    <w:p>
+      <w:pPr>
+        <w:pStyle w:val="HTMLconformatoprevio"/>
+        <w:rPr>
+          <w:color w:val="FFFFFF" w:themeColor="background1"/>
+          <w:highlight w:val="red"/>
+        </w:rPr>
+      </w:pPr>
+      <w:r>
+        <w:rPr>
+          <w:color w:val="FFFFFF" w:themeColor="background1"/>
+          <w:highlight w:val="red"/>
+        </w:rPr>
+        <w:tab/>
+        <w:t>&gt;</w:t>
+      </w:r>
+      <w:proofErr w:type="spellStart"/>
+      <w:r>
+        <w:rPr>
+          <w:color w:val="FFFFFF" w:themeColor="background1"/>
+          <w:highlight w:val="red"/>
+        </w:rPr>
+        <w:t>update</w:t>
+      </w:r>
+      <w:proofErr w:type="spellEnd"/>
+      <w:r>
+        <w:rPr>
+          <w:color w:val="FFFFFF" w:themeColor="background1"/>
+          <w:highlight w:val="red"/>
+        </w:rPr>
+        <w:t xml:space="preserve"> usuarios set </w:t>
+      </w:r>
+      <w:proofErr w:type="spellStart"/>
+      <w:r>
+        <w:rPr>
+          <w:color w:val="FFFFFF" w:themeColor="background1"/>
+          <w:highlight w:val="red"/>
+        </w:rPr>
+        <w:t>user_saldo</w:t>
+      </w:r>
+      <w:proofErr w:type="spellEnd"/>
+      <w:r>
+        <w:rPr>
+          <w:color w:val="FFFFFF" w:themeColor="background1"/>
+          <w:highlight w:val="red"/>
+        </w:rPr>
+        <w:t xml:space="preserve"> = </w:t>
+      </w:r>
+      <w:proofErr w:type="spellStart"/>
+      <w:r>
+        <w:rPr>
+          <w:color w:val="FFFFFF" w:themeColor="background1"/>
+          <w:highlight w:val="red"/>
+        </w:rPr>
+        <w:t>user_saldo</w:t>
+      </w:r>
+      <w:proofErr w:type="spellEnd"/>
+      <w:r>
+        <w:rPr>
+          <w:color w:val="FFFFFF" w:themeColor="background1"/>
+          <w:highlight w:val="red"/>
+        </w:rPr>
+        <w:t xml:space="preserve"> - $PREMIO</w:t>
+      </w:r>
+    </w:p>
+    <w:p>
+      <w:pPr>
+        <w:pStyle w:val="HTMLconformatoprevio"/>
+        <w:rPr>
+          <w:color w:val="FFFFFF" w:themeColor="background1"/>
+          <w:highlight w:val="red"/>
+        </w:rPr>
+      </w:pPr>
+      <w:r>
+        <w:rPr>
+          <w:color w:val="FFFFFF" w:themeColor="background1"/>
+          <w:highlight w:val="red"/>
+        </w:rPr>
+        <w:tab/>
+      </w:r>
+    </w:p>
+    <w:p>
+      <w:pPr>
+        <w:pStyle w:val="HTMLconformatoprevio"/>
+        <w:rPr>
+          <w:color w:val="FFFFFF" w:themeColor="background1"/>
+          <w:highlight w:val="red"/>
+        </w:rPr>
+      </w:pPr>
+      <w:r>
+        <w:rPr>
+          <w:color w:val="FFFFFF" w:themeColor="background1"/>
+          <w:highlight w:val="red"/>
+        </w:rPr>
+        <w:tab/>
+        <w:t xml:space="preserve">-Eliminamos el movimiento con el premio que se le </w:t>
+      </w:r>
+      <w:proofErr w:type="spellStart"/>
+      <w:r>
+        <w:rPr>
+          <w:color w:val="FFFFFF" w:themeColor="background1"/>
+          <w:highlight w:val="red"/>
+        </w:rPr>
+        <w:t>dió</w:t>
+      </w:r>
+      <w:proofErr w:type="spellEnd"/>
+      <w:r>
+        <w:rPr>
+          <w:color w:val="FFFFFF" w:themeColor="background1"/>
+          <w:highlight w:val="red"/>
+        </w:rPr>
+        <w:t>:</w:t>
+      </w:r>
+    </w:p>
+    <w:p>
+      <w:pPr>
+        <w:pStyle w:val="HTMLconformatoprevio"/>
+        <w:rPr>
+          <w:color w:val="FFFFFF" w:themeColor="background1"/>
+          <w:lang w:val="en-US"/>
+        </w:rPr>
+      </w:pPr>
+      <w:r>
+        <w:rPr>
+          <w:color w:val="FFFFFF" w:themeColor="background1"/>
+          <w:highlight w:val="red"/>
+        </w:rPr>
+        <w:tab/>
+      </w:r>
+      <w:r>
+        <w:rPr>
+          <w:color w:val="FFFFFF" w:themeColor="background1"/>
+          <w:highlight w:val="red"/>
+          <w:lang w:val="en-US"/>
+        </w:rPr>
+        <w:t xml:space="preserve">&gt;delete from </w:t>
+      </w:r>
+      <w:proofErr w:type="spellStart"/>
+      <w:r>
+        <w:rPr>
+          <w:color w:val="FFFFFF" w:themeColor="background1"/>
+          <w:highlight w:val="red"/>
+          <w:lang w:val="en-US"/>
+        </w:rPr>
+        <w:t>movs</w:t>
+      </w:r>
+      <w:proofErr w:type="spellEnd"/>
+      <w:r>
+        <w:rPr>
+          <w:color w:val="FFFFFF" w:themeColor="background1"/>
+          <w:highlight w:val="red"/>
+          <w:lang w:val="en-US"/>
+        </w:rPr>
+        <w:t xml:space="preserve"> where </w:t>
+      </w:r>
+      <w:proofErr w:type="spellStart"/>
+      <w:r>
+        <w:rPr>
+          <w:color w:val="FFFFFF" w:themeColor="background1"/>
+          <w:highlight w:val="red"/>
+          <w:lang w:val="en-US"/>
+        </w:rPr>
+        <w:t>mov_user</w:t>
+      </w:r>
+      <w:proofErr w:type="spellEnd"/>
+      <w:r>
+        <w:rPr>
+          <w:color w:val="FFFFFF" w:themeColor="background1"/>
+          <w:highlight w:val="red"/>
+          <w:lang w:val="en-US"/>
+        </w:rPr>
+        <w:t xml:space="preserve"> = $</w:t>
+      </w:r>
+      <w:proofErr w:type="spellStart"/>
+      <w:r>
+        <w:rPr>
+          <w:color w:val="FFFFFF" w:themeColor="background1"/>
+          <w:highlight w:val="red"/>
+          <w:lang w:val="en-US"/>
+        </w:rPr>
+        <w:t>bet_user_id</w:t>
+      </w:r>
+      <w:proofErr w:type="spellEnd"/>
+      <w:r>
+        <w:rPr>
+          <w:color w:val="FFFFFF" w:themeColor="background1"/>
+          <w:highlight w:val="red"/>
+          <w:lang w:val="en-US"/>
+        </w:rPr>
+        <w:t xml:space="preserve"> and </w:t>
+      </w:r>
+      <w:proofErr w:type="spellStart"/>
+      <w:r>
+        <w:rPr>
+          <w:color w:val="FFFFFF" w:themeColor="background1"/>
+          <w:highlight w:val="red"/>
+          <w:lang w:val="en-US"/>
+        </w:rPr>
+        <w:t>mov_game</w:t>
+      </w:r>
+      <w:proofErr w:type="spellEnd"/>
+      <w:r>
+        <w:rPr>
+          <w:color w:val="FFFFFF" w:themeColor="background1"/>
+          <w:highlight w:val="red"/>
+          <w:lang w:val="en-US"/>
+        </w:rPr>
+        <w:t xml:space="preserve">=$GAME_ID and </w:t>
+      </w:r>
+      <w:proofErr w:type="spellStart"/>
+      <w:r>
+        <w:rPr>
+          <w:color w:val="FFFFFF" w:themeColor="background1"/>
+          <w:highlight w:val="red"/>
+          <w:lang w:val="en-US"/>
+        </w:rPr>
+        <w:t>mov_cantidad</w:t>
+      </w:r>
+      <w:proofErr w:type="spellEnd"/>
+      <w:r>
+        <w:rPr>
+          <w:color w:val="FFFFFF" w:themeColor="background1"/>
+          <w:highlight w:val="red"/>
+          <w:lang w:val="en-US"/>
+        </w:rPr>
+        <w:t xml:space="preserve"> &lt;0</w:t>
+      </w:r>
+    </w:p>
+    <w:p>
+      <w:pPr>
+        <w:pStyle w:val="HTMLconformatoprevio"/>
+        <w:rPr>
+          <w:color w:val="000000" w:themeColor="text1"/>
+        </w:rPr>
+      </w:pPr>
+      <w:r>
+        <w:rPr>
+          <w:color w:val="000000" w:themeColor="text1"/>
+        </w:rPr>
+        <w:t>-fin si</w:t>
+      </w:r>
+    </w:p>
+    <w:p>
+      <w:pPr>
+        <w:pStyle w:val="HTMLconformatoprevio"/>
+      </w:pPr>
       <w:bookmarkStart w:id="0" w:name="_GoBack"/>
       <w:bookmarkEnd w:id="0"/>
     </w:p>
@@ -1082,46 +1833,353 @@
         <w:pStyle w:val="HTMLconformatoprevio"/>
       </w:pPr>
       <w:r>
-        <w:tab/>
-      </w:r>
-      <w:r>
-        <w:tab/>
-      </w:r>
-    </w:p>
-    <w:p>
-      <w:pPr>
-        <w:pStyle w:val="HTMLconformatoprevio"/>
-      </w:pPr>
-      <w:r>
-        <w:t xml:space="preserve">OBTENER EL SALDO EN CAJA (ADMIN): </w:t>
-      </w:r>
-    </w:p>
-    <w:p>
-      <w:pPr>
-        <w:pStyle w:val="HTMLconformatoprevio"/>
-        <w:rPr>
-          <w:lang w:val="en-US"/>
-        </w:rPr>
-      </w:pPr>
-      <w:r>
-        <w:rPr>
-          <w:lang w:val="en-US"/>
-        </w:rPr>
-        <w:t xml:space="preserve">&gt;SELECT </w:t>
+        <w:t>-Repetimos los pasos "ACTUALIZAR RESULTADO" para comprobar si hay premio:</w:t>
+      </w:r>
+    </w:p>
+    <w:p>
+      <w:pPr>
+        <w:pStyle w:val="HTMLconformatoprevio"/>
+      </w:pPr>
+      <w:r>
+        <w:t>-Si (</w:t>
+      </w:r>
+      <w:proofErr w:type="spellStart"/>
+      <w:r>
+        <w:t>bet_minuto_apuesta</w:t>
+      </w:r>
+      <w:proofErr w:type="spellEnd"/>
+      <w:r>
+        <w:t>&lt;$MINUTO) hay premio:</w:t>
+      </w:r>
+    </w:p>
+    <w:p>
+      <w:pPr>
+        <w:pStyle w:val="HTMLconformatoprevio"/>
+      </w:pPr>
+      <w:r>
+        <w:tab/>
+        <w:t>$PREMIO = 0.1 * ($</w:t>
+      </w:r>
+      <w:proofErr w:type="spellStart"/>
+      <w:r>
+        <w:t>bet_cant_apostada</w:t>
+      </w:r>
+      <w:proofErr w:type="spellEnd"/>
+      <w:r>
+        <w:t xml:space="preserve"> * $</w:t>
+      </w:r>
+      <w:proofErr w:type="spellStart"/>
+      <w:r>
+        <w:t>bet_minuto_apuesta</w:t>
+      </w:r>
+      <w:proofErr w:type="spellEnd"/>
+      <w:r>
+        <w:t>)</w:t>
+      </w:r>
+    </w:p>
+    <w:p>
+      <w:pPr>
+        <w:pStyle w:val="HTMLconformatoprevio"/>
+      </w:pPr>
+      <w:r>
+        <w:tab/>
+        <w:t>-Actualizamos la fila de la apuesta:</w:t>
+      </w:r>
+    </w:p>
+    <w:p>
+      <w:pPr>
+        <w:pStyle w:val="HTMLconformatoprevio"/>
+        <w:rPr>
+          <w:lang w:val="en-US"/>
+        </w:rPr>
+      </w:pPr>
+      <w:r>
+        <w:tab/>
+      </w:r>
+      <w:r>
+        <w:rPr>
+          <w:lang w:val="en-US"/>
+        </w:rPr>
+        <w:t xml:space="preserve">&gt;update </w:t>
+      </w:r>
+      <w:proofErr w:type="spellStart"/>
+      <w:r>
+        <w:rPr>
+          <w:lang w:val="en-US"/>
+        </w:rPr>
+        <w:t>apuestas</w:t>
+      </w:r>
+      <w:proofErr w:type="spellEnd"/>
+      <w:r>
+        <w:rPr>
+          <w:lang w:val="en-US"/>
+        </w:rPr>
+        <w:t xml:space="preserve"> set </w:t>
+      </w:r>
+      <w:proofErr w:type="spellStart"/>
+      <w:r>
+        <w:rPr>
+          <w:lang w:val="en-US"/>
+        </w:rPr>
+        <w:t>bet_premio</w:t>
+      </w:r>
+      <w:proofErr w:type="spellEnd"/>
+      <w:r>
+        <w:rPr>
+          <w:lang w:val="en-US"/>
+        </w:rPr>
+        <w:t xml:space="preserve"> = $PREMIO, </w:t>
+      </w:r>
+      <w:proofErr w:type="spellStart"/>
+      <w:r>
+        <w:rPr>
+          <w:lang w:val="en-US"/>
+        </w:rPr>
+        <w:t>bet_estado</w:t>
+      </w:r>
+      <w:proofErr w:type="spellEnd"/>
+      <w:r>
+        <w:rPr>
+          <w:lang w:val="en-US"/>
+        </w:rPr>
+        <w:t xml:space="preserve"> = 1 </w:t>
+      </w:r>
+    </w:p>
+    <w:p>
+      <w:pPr>
+        <w:pStyle w:val="HTMLconformatoprevio"/>
+        <w:rPr>
+          <w:lang w:val="en-US"/>
+        </w:rPr>
+      </w:pPr>
+      <w:r>
+        <w:rPr>
+          <w:lang w:val="en-US"/>
+        </w:rPr>
+        <w:tab/>
+      </w:r>
+      <w:r>
+        <w:rPr>
+          <w:lang w:val="en-US"/>
+        </w:rPr>
+        <w:tab/>
       </w:r>
       <w:proofErr w:type="gramStart"/>
       <w:r>
         <w:rPr>
           <w:lang w:val="en-US"/>
         </w:rPr>
-        <w:t>sum(</w:t>
-      </w:r>
-      <w:proofErr w:type="spellStart"/>
+        <w:t>where</w:t>
+      </w:r>
       <w:proofErr w:type="gramEnd"/>
       <w:r>
         <w:rPr>
           <w:lang w:val="en-US"/>
         </w:rPr>
+        <w:t xml:space="preserve"> </w:t>
+      </w:r>
+      <w:proofErr w:type="spellStart"/>
+      <w:r>
+        <w:rPr>
+          <w:lang w:val="en-US"/>
+        </w:rPr>
+        <w:t>bet_user_id</w:t>
+      </w:r>
+      <w:proofErr w:type="spellEnd"/>
+      <w:r>
+        <w:rPr>
+          <w:lang w:val="en-US"/>
+        </w:rPr>
+        <w:t xml:space="preserve"> = $</w:t>
+      </w:r>
+      <w:proofErr w:type="spellStart"/>
+      <w:r>
+        <w:rPr>
+          <w:lang w:val="en-US"/>
+        </w:rPr>
+        <w:t>bet_user_id</w:t>
+      </w:r>
+      <w:proofErr w:type="spellEnd"/>
+      <w:r>
+        <w:rPr>
+          <w:lang w:val="en-US"/>
+        </w:rPr>
+        <w:t xml:space="preserve"> and </w:t>
+      </w:r>
+      <w:proofErr w:type="spellStart"/>
+      <w:r>
+        <w:rPr>
+          <w:lang w:val="en-US"/>
+        </w:rPr>
+        <w:t>bet_game_id</w:t>
+      </w:r>
+      <w:proofErr w:type="spellEnd"/>
+      <w:r>
+        <w:rPr>
+          <w:lang w:val="en-US"/>
+        </w:rPr>
+        <w:t xml:space="preserve"> = $GAME_ID</w:t>
+      </w:r>
+    </w:p>
+    <w:p>
+      <w:pPr>
+        <w:pStyle w:val="HTMLconformatoprevio"/>
+        <w:rPr>
+          <w:lang w:val="en-US"/>
+        </w:rPr>
+      </w:pPr>
+      <w:r>
+        <w:rPr>
+          <w:lang w:val="en-US"/>
+        </w:rPr>
+        <w:tab/>
+      </w:r>
+      <w:r>
+        <w:rPr>
+          <w:lang w:val="en-US"/>
+        </w:rPr>
+        <w:tab/>
+      </w:r>
+    </w:p>
+    <w:p>
+      <w:pPr>
+        <w:pStyle w:val="HTMLconformatoprevio"/>
+      </w:pPr>
+      <w:r>
+        <w:rPr>
+          <w:lang w:val="en-US"/>
+        </w:rPr>
+        <w:tab/>
+      </w:r>
+      <w:r>
+        <w:t>-Actualizamos el saldo del jugador:</w:t>
+      </w:r>
+    </w:p>
+    <w:p>
+      <w:pPr>
+        <w:pStyle w:val="HTMLconformatoprevio"/>
+      </w:pPr>
+      <w:r>
+        <w:tab/>
+        <w:t>&gt;</w:t>
+      </w:r>
+      <w:proofErr w:type="spellStart"/>
+      <w:r>
+        <w:t>update</w:t>
+      </w:r>
+      <w:proofErr w:type="spellEnd"/>
+      <w:r>
+        <w:t xml:space="preserve"> usuarios set </w:t>
+      </w:r>
+      <w:proofErr w:type="spellStart"/>
+      <w:r>
+        <w:t>user_saldo</w:t>
+      </w:r>
+      <w:proofErr w:type="spellEnd"/>
+      <w:r>
+        <w:t xml:space="preserve"> = </w:t>
+      </w:r>
+      <w:proofErr w:type="spellStart"/>
+      <w:r>
+        <w:t>user_saldo</w:t>
+      </w:r>
+      <w:proofErr w:type="spellEnd"/>
+      <w:r>
+        <w:t xml:space="preserve"> + $PREMIO</w:t>
+      </w:r>
+    </w:p>
+    <w:p>
+      <w:pPr>
+        <w:pStyle w:val="HTMLconformatoprevio"/>
+      </w:pPr>
+    </w:p>
+    <w:p>
+      <w:pPr>
+        <w:pStyle w:val="HTMLconformatoprevio"/>
+      </w:pPr>
+      <w:r>
+        <w:tab/>
+        <w:t>-Registramos el movimiento en negativo (pierde la banca)</w:t>
+      </w:r>
+    </w:p>
+    <w:p>
+      <w:pPr>
+        <w:pStyle w:val="HTMLconformatoprevio"/>
+        <w:rPr>
+          <w:lang w:val="en-US"/>
+        </w:rPr>
+      </w:pPr>
+      <w:r>
+        <w:tab/>
+      </w:r>
+      <w:r>
+        <w:rPr>
+          <w:lang w:val="en-US"/>
+        </w:rPr>
+        <w:t>$CANTIDAD = (-1) * $PREMIO;</w:t>
+      </w:r>
+    </w:p>
+    <w:p>
+      <w:pPr>
+        <w:pStyle w:val="HTMLconformatoprevio"/>
+        <w:rPr>
+          <w:lang w:val="en-US"/>
+        </w:rPr>
+      </w:pPr>
+      <w:r>
+        <w:rPr>
+          <w:lang w:val="en-US"/>
+        </w:rPr>
+        <w:tab/>
+        <w:t xml:space="preserve">&gt;insert into </w:t>
+      </w:r>
+      <w:proofErr w:type="spellStart"/>
+      <w:r>
+        <w:rPr>
+          <w:lang w:val="en-US"/>
+        </w:rPr>
+        <w:t>movs</w:t>
+      </w:r>
+      <w:proofErr w:type="spellEnd"/>
+      <w:r>
+        <w:rPr>
+          <w:lang w:val="en-US"/>
+        </w:rPr>
+        <w:t xml:space="preserve"> (</w:t>
+      </w:r>
+      <w:proofErr w:type="spellStart"/>
+      <w:r>
+        <w:rPr>
+          <w:lang w:val="en-US"/>
+        </w:rPr>
+        <w:t>mov_user</w:t>
+      </w:r>
+      <w:proofErr w:type="spellEnd"/>
+      <w:r>
+        <w:rPr>
+          <w:lang w:val="en-US"/>
+        </w:rPr>
+        <w:t xml:space="preserve">, </w:t>
+      </w:r>
+      <w:proofErr w:type="spellStart"/>
+      <w:r>
+        <w:rPr>
+          <w:lang w:val="en-US"/>
+        </w:rPr>
+        <w:t>mov_game</w:t>
+      </w:r>
+      <w:proofErr w:type="spellEnd"/>
+      <w:r>
+        <w:rPr>
+          <w:lang w:val="en-US"/>
+        </w:rPr>
+        <w:t xml:space="preserve">, </w:t>
+      </w:r>
+      <w:proofErr w:type="spellStart"/>
+      <w:r>
+        <w:rPr>
+          <w:lang w:val="en-US"/>
+        </w:rPr>
         <w:t>mov_cantidad</w:t>
       </w:r>
       <w:proofErr w:type="spellEnd"/>
@@ -1129,822 +2187,6 @@
         <w:rPr>
           <w:lang w:val="en-US"/>
         </w:rPr>
-        <w:t xml:space="preserve">) FROM </w:t>
-      </w:r>
-      <w:proofErr w:type="spellStart"/>
-      <w:r>
-        <w:rPr>
-          <w:lang w:val="en-US"/>
-        </w:rPr>
-        <w:t>movs</w:t>
-      </w:r>
-      <w:proofErr w:type="spellEnd"/>
-    </w:p>
-    <w:p>
-      <w:pPr>
-        <w:pStyle w:val="HTMLconformatoprevio"/>
-        <w:rPr>
-          <w:lang w:val="en-US"/>
-        </w:rPr>
-      </w:pPr>
-    </w:p>
-    <w:p>
-      <w:pPr>
-        <w:pStyle w:val="HTMLconformatoprevio"/>
-        <w:rPr>
-          <w:lang w:val="en-US"/>
-        </w:rPr>
-      </w:pPr>
-    </w:p>
-    <w:p>
-      <w:pPr>
-        <w:pStyle w:val="HTMLconformatoprevio"/>
-      </w:pPr>
-      <w:r>
-        <w:t>UN USUARIO QUIERE CAMBIAR O ELIMINAR UNA APUESTA REALIZADA (antes de empezar el partido)</w:t>
-      </w:r>
-    </w:p>
-    <w:p>
-      <w:pPr>
-        <w:pStyle w:val="HTMLconformatoprevio"/>
-      </w:pPr>
-      <w:r>
-        <w:t>-No se puede, una vez realizada una apuesta es firme.</w:t>
-      </w:r>
-    </w:p>
-    <w:p>
-      <w:pPr>
-        <w:pStyle w:val="HTMLconformatoprevio"/>
-      </w:pPr>
-    </w:p>
-    <w:p>
-      <w:pPr>
-        <w:pStyle w:val="HTMLconformatoprevio"/>
-      </w:pPr>
-    </w:p>
-    <w:p>
-      <w:pPr>
-        <w:pStyle w:val="HTMLconformatoprevio"/>
-      </w:pPr>
-      <w:r>
-        <w:t>CAMBIAR EL MINUTO DEL GOL EN UN PARTIDO YA GESTIONADO ($GAME_ID):</w:t>
-      </w:r>
-    </w:p>
-    <w:p>
-      <w:pPr>
-        <w:pStyle w:val="HTMLconformatoprevio"/>
-      </w:pPr>
-      <w:r>
-        <w:t>-Actualizar el minuto del primer gol erróneo ($MINUTO, por ejemplo 50):</w:t>
-      </w:r>
-    </w:p>
-    <w:p>
-      <w:pPr>
-        <w:pStyle w:val="HTMLconformatoprevio"/>
-        <w:rPr>
-          <w:lang w:val="en-US"/>
-        </w:rPr>
-      </w:pPr>
-      <w:r>
-        <w:rPr>
-          <w:lang w:val="en-US"/>
-        </w:rPr>
-        <w:t xml:space="preserve">&gt;update </w:t>
-      </w:r>
-      <w:proofErr w:type="spellStart"/>
-      <w:r>
-        <w:rPr>
-          <w:lang w:val="en-US"/>
-        </w:rPr>
-        <w:t>partidos</w:t>
-      </w:r>
-      <w:proofErr w:type="spellEnd"/>
-      <w:r>
-        <w:rPr>
-          <w:lang w:val="en-US"/>
-        </w:rPr>
-        <w:t xml:space="preserve"> set </w:t>
-      </w:r>
-      <w:proofErr w:type="spellStart"/>
-      <w:r>
-        <w:rPr>
-          <w:lang w:val="en-US"/>
-        </w:rPr>
-        <w:t>game_resultado</w:t>
-      </w:r>
-      <w:proofErr w:type="spellEnd"/>
-      <w:r>
-        <w:rPr>
-          <w:lang w:val="en-US"/>
-        </w:rPr>
-        <w:t xml:space="preserve">=$MINUTO where </w:t>
-      </w:r>
-      <w:proofErr w:type="spellStart"/>
-      <w:r>
-        <w:rPr>
-          <w:lang w:val="en-US"/>
-        </w:rPr>
-        <w:t>game_id</w:t>
-      </w:r>
-      <w:proofErr w:type="spellEnd"/>
-      <w:r>
-        <w:rPr>
-          <w:lang w:val="en-US"/>
-        </w:rPr>
-        <w:t>=$GAME_ID</w:t>
-      </w:r>
-    </w:p>
-    <w:p>
-      <w:pPr>
-        <w:pStyle w:val="HTMLconformatoprevio"/>
-        <w:rPr>
-          <w:lang w:val="en-US"/>
-        </w:rPr>
-      </w:pPr>
-    </w:p>
-    <w:p>
-      <w:pPr>
-        <w:pStyle w:val="HTMLconformatoprevio"/>
-      </w:pPr>
-      <w:r>
-        <w:t>-Obtener la lista de apuestas de ese partido:</w:t>
-      </w:r>
-    </w:p>
-    <w:p>
-      <w:pPr>
-        <w:pStyle w:val="HTMLconformatoprevio"/>
-        <w:rPr>
-          <w:lang w:val="en-US"/>
-        </w:rPr>
-      </w:pPr>
-      <w:r>
-        <w:rPr>
-          <w:lang w:val="en-US"/>
-        </w:rPr>
-        <w:t xml:space="preserve">&gt;select * from </w:t>
-      </w:r>
-      <w:proofErr w:type="spellStart"/>
-      <w:r>
-        <w:rPr>
-          <w:lang w:val="en-US"/>
-        </w:rPr>
-        <w:t>apuestas</w:t>
-      </w:r>
-      <w:proofErr w:type="spellEnd"/>
-      <w:r>
-        <w:rPr>
-          <w:lang w:val="en-US"/>
-        </w:rPr>
-        <w:t xml:space="preserve"> where </w:t>
-      </w:r>
-      <w:proofErr w:type="spellStart"/>
-      <w:r>
-        <w:rPr>
-          <w:lang w:val="en-US"/>
-        </w:rPr>
-        <w:t>bet_game_id</w:t>
-      </w:r>
-      <w:proofErr w:type="spellEnd"/>
-      <w:r>
-        <w:rPr>
-          <w:lang w:val="en-US"/>
-        </w:rPr>
-        <w:t>=$GAME_ID</w:t>
-      </w:r>
-    </w:p>
-    <w:p>
-      <w:pPr>
-        <w:pStyle w:val="HTMLconformatoprevio"/>
-        <w:rPr>
-          <w:lang w:val="en-US"/>
-        </w:rPr>
-      </w:pPr>
-    </w:p>
-    <w:p>
-      <w:pPr>
-        <w:pStyle w:val="HTMLconformatoprevio"/>
-      </w:pPr>
-      <w:r>
-        <w:t>-por cada apuesta devuelta por la consulta, obtenemos:</w:t>
-      </w:r>
-    </w:p>
-    <w:p>
-      <w:pPr>
-        <w:pStyle w:val="HTMLconformatoprevio"/>
-        <w:rPr>
-          <w:lang w:val="en-US"/>
-        </w:rPr>
-      </w:pPr>
-      <w:r>
-        <w:rPr>
-          <w:lang w:val="en-US"/>
-        </w:rPr>
-        <w:t>$</w:t>
-      </w:r>
-      <w:proofErr w:type="spellStart"/>
-      <w:r>
-        <w:rPr>
-          <w:lang w:val="en-US"/>
-        </w:rPr>
-        <w:t>bet_user_id</w:t>
-      </w:r>
-      <w:proofErr w:type="spellEnd"/>
-    </w:p>
-    <w:p>
-      <w:pPr>
-        <w:pStyle w:val="HTMLconformatoprevio"/>
-      </w:pPr>
-      <w:r>
-        <w:lastRenderedPageBreak/>
-        <w:t>$</w:t>
-      </w:r>
-      <w:proofErr w:type="spellStart"/>
-      <w:r>
-        <w:t>bet_cant_apostada</w:t>
-      </w:r>
-      <w:proofErr w:type="spellEnd"/>
-    </w:p>
-    <w:p>
-      <w:pPr>
-        <w:pStyle w:val="HTMLconformatoprevio"/>
-      </w:pPr>
-      <w:r>
-        <w:t>$</w:t>
-      </w:r>
-      <w:proofErr w:type="spellStart"/>
-      <w:r>
-        <w:t>bet_minuto_apuesta</w:t>
-      </w:r>
-      <w:proofErr w:type="spellEnd"/>
-    </w:p>
-    <w:p>
-      <w:pPr>
-        <w:pStyle w:val="HTMLconformatoprevio"/>
-      </w:pPr>
-      <w:r>
-        <w:t>$</w:t>
-      </w:r>
-      <w:proofErr w:type="spellStart"/>
-      <w:r>
-        <w:t>bet_premio</w:t>
-      </w:r>
-      <w:proofErr w:type="spellEnd"/>
-    </w:p>
-    <w:p>
-      <w:pPr>
-        <w:pStyle w:val="HTMLconformatoprevio"/>
-      </w:pPr>
-    </w:p>
-    <w:p>
-      <w:pPr>
-        <w:pStyle w:val="HTMLconformatoprevio"/>
-      </w:pPr>
-      <w:r>
-        <w:t>-si tuvo premio ($</w:t>
-      </w:r>
-      <w:proofErr w:type="spellStart"/>
-      <w:r>
-        <w:t>bet_premio</w:t>
-      </w:r>
-      <w:proofErr w:type="spellEnd"/>
-      <w:r>
-        <w:t>&gt;0)</w:t>
-      </w:r>
-    </w:p>
-    <w:p>
-      <w:pPr>
-        <w:pStyle w:val="HTMLconformatoprevio"/>
-      </w:pPr>
-      <w:r>
-        <w:tab/>
-        <w:t>-Actualizamos el saldo del jugador, le quitamos el premio:</w:t>
-      </w:r>
-    </w:p>
-    <w:p>
-      <w:pPr>
-        <w:pStyle w:val="HTMLconformatoprevio"/>
-      </w:pPr>
-      <w:r>
-        <w:tab/>
-        <w:t>&gt;</w:t>
-      </w:r>
-      <w:proofErr w:type="spellStart"/>
-      <w:r>
-        <w:t>update</w:t>
-      </w:r>
-      <w:proofErr w:type="spellEnd"/>
-      <w:r>
-        <w:t xml:space="preserve"> usuarios set </w:t>
-      </w:r>
-      <w:proofErr w:type="spellStart"/>
-      <w:r>
-        <w:t>user_saldo</w:t>
-      </w:r>
-      <w:proofErr w:type="spellEnd"/>
-      <w:r>
-        <w:t xml:space="preserve"> = </w:t>
-      </w:r>
-      <w:proofErr w:type="spellStart"/>
-      <w:r>
-        <w:t>user_saldo</w:t>
-      </w:r>
-      <w:proofErr w:type="spellEnd"/>
-      <w:r>
-        <w:t xml:space="preserve"> - $PREMIO</w:t>
-      </w:r>
-    </w:p>
-    <w:p>
-      <w:pPr>
-        <w:pStyle w:val="HTMLconformatoprevio"/>
-      </w:pPr>
-      <w:r>
-        <w:tab/>
-      </w:r>
-    </w:p>
-    <w:p>
-      <w:pPr>
-        <w:pStyle w:val="HTMLconformatoprevio"/>
-      </w:pPr>
-      <w:r>
-        <w:tab/>
-        <w:t xml:space="preserve">-Eliminamos el movimiento con el premio que se le </w:t>
-      </w:r>
-      <w:proofErr w:type="spellStart"/>
-      <w:r>
-        <w:t>dió</w:t>
-      </w:r>
-      <w:proofErr w:type="spellEnd"/>
-      <w:r>
-        <w:t>:</w:t>
-      </w:r>
-    </w:p>
-    <w:p>
-      <w:pPr>
-        <w:pStyle w:val="HTMLconformatoprevio"/>
-        <w:rPr>
-          <w:lang w:val="en-US"/>
-        </w:rPr>
-      </w:pPr>
-      <w:r>
-        <w:tab/>
-      </w:r>
-      <w:r>
-        <w:rPr>
-          <w:lang w:val="en-US"/>
-        </w:rPr>
-        <w:t xml:space="preserve">&gt;delete from </w:t>
-      </w:r>
-      <w:proofErr w:type="spellStart"/>
-      <w:r>
-        <w:rPr>
-          <w:lang w:val="en-US"/>
-        </w:rPr>
-        <w:t>movs</w:t>
-      </w:r>
-      <w:proofErr w:type="spellEnd"/>
-      <w:r>
-        <w:rPr>
-          <w:lang w:val="en-US"/>
-        </w:rPr>
-        <w:t xml:space="preserve"> where </w:t>
-      </w:r>
-      <w:proofErr w:type="spellStart"/>
-      <w:r>
-        <w:rPr>
-          <w:lang w:val="en-US"/>
-        </w:rPr>
-        <w:t>mov_user</w:t>
-      </w:r>
-      <w:proofErr w:type="spellEnd"/>
-      <w:r>
-        <w:rPr>
-          <w:lang w:val="en-US"/>
-        </w:rPr>
-        <w:t xml:space="preserve"> = $</w:t>
-      </w:r>
-      <w:proofErr w:type="spellStart"/>
-      <w:r>
-        <w:rPr>
-          <w:lang w:val="en-US"/>
-        </w:rPr>
-        <w:t>bet_user_id</w:t>
-      </w:r>
-      <w:proofErr w:type="spellEnd"/>
-      <w:r>
-        <w:rPr>
-          <w:lang w:val="en-US"/>
-        </w:rPr>
-        <w:t xml:space="preserve"> and </w:t>
-      </w:r>
-      <w:proofErr w:type="spellStart"/>
-      <w:r>
-        <w:rPr>
-          <w:lang w:val="en-US"/>
-        </w:rPr>
-        <w:t>mov_game</w:t>
-      </w:r>
-      <w:proofErr w:type="spellEnd"/>
-      <w:r>
-        <w:rPr>
-          <w:lang w:val="en-US"/>
-        </w:rPr>
-        <w:t xml:space="preserve">=$GAME_ID and </w:t>
-      </w:r>
-      <w:proofErr w:type="spellStart"/>
-      <w:r>
-        <w:rPr>
-          <w:lang w:val="en-US"/>
-        </w:rPr>
-        <w:t>mov_cantidad</w:t>
-      </w:r>
-      <w:proofErr w:type="spellEnd"/>
-      <w:r>
-        <w:rPr>
-          <w:lang w:val="en-US"/>
-        </w:rPr>
-        <w:t xml:space="preserve"> &lt;0</w:t>
-      </w:r>
-    </w:p>
-    <w:p>
-      <w:pPr>
-        <w:pStyle w:val="HTMLconformatoprevio"/>
-      </w:pPr>
-      <w:r>
-        <w:t>-fin si</w:t>
-      </w:r>
-    </w:p>
-    <w:p>
-      <w:pPr>
-        <w:pStyle w:val="HTMLconformatoprevio"/>
-      </w:pPr>
-    </w:p>
-    <w:p>
-      <w:pPr>
-        <w:pStyle w:val="HTMLconformatoprevio"/>
-      </w:pPr>
-      <w:r>
-        <w:t xml:space="preserve">-Repetimos los pasos "ACTUALIZAR RESULTADO" para comprobar si hay </w:t>
-      </w:r>
-      <w:proofErr w:type="gramStart"/>
-      <w:r>
-        <w:t>premio</w:t>
-      </w:r>
-      <w:proofErr w:type="gramEnd"/>
-      <w:r>
-        <w:t>:</w:t>
-      </w:r>
-    </w:p>
-    <w:p>
-      <w:pPr>
-        <w:pStyle w:val="HTMLconformatoprevio"/>
-      </w:pPr>
-      <w:r>
-        <w:t>-Si (</w:t>
-      </w:r>
-      <w:proofErr w:type="spellStart"/>
-      <w:r>
-        <w:t>bet_minuto_apuesta</w:t>
-      </w:r>
-      <w:proofErr w:type="spellEnd"/>
-      <w:r>
-        <w:t>&lt;$MINUTO) hay premio:</w:t>
-      </w:r>
-    </w:p>
-    <w:p>
-      <w:pPr>
-        <w:pStyle w:val="HTMLconformatoprevio"/>
-      </w:pPr>
-      <w:r>
-        <w:tab/>
-        <w:t>$PREMIO = 0.1 * ($</w:t>
-      </w:r>
-      <w:proofErr w:type="spellStart"/>
-      <w:r>
-        <w:t>bet_cant_apostada</w:t>
-      </w:r>
-      <w:proofErr w:type="spellEnd"/>
-      <w:r>
-        <w:t xml:space="preserve"> * $</w:t>
-      </w:r>
-      <w:proofErr w:type="spellStart"/>
-      <w:r>
-        <w:t>bet_minuto_apuesta</w:t>
-      </w:r>
-      <w:proofErr w:type="spellEnd"/>
-      <w:r>
-        <w:t>)</w:t>
-      </w:r>
-    </w:p>
-    <w:p>
-      <w:pPr>
-        <w:pStyle w:val="HTMLconformatoprevio"/>
-      </w:pPr>
-      <w:r>
-        <w:tab/>
-        <w:t>-Actualizamos la fila de la apuesta:</w:t>
-      </w:r>
-    </w:p>
-    <w:p>
-      <w:pPr>
-        <w:pStyle w:val="HTMLconformatoprevio"/>
-        <w:rPr>
-          <w:lang w:val="en-US"/>
-        </w:rPr>
-      </w:pPr>
-      <w:r>
-        <w:tab/>
-      </w:r>
-      <w:r>
-        <w:rPr>
-          <w:lang w:val="en-US"/>
-        </w:rPr>
-        <w:t xml:space="preserve">&gt;update </w:t>
-      </w:r>
-      <w:proofErr w:type="spellStart"/>
-      <w:r>
-        <w:rPr>
-          <w:lang w:val="en-US"/>
-        </w:rPr>
-        <w:t>apuestas</w:t>
-      </w:r>
-      <w:proofErr w:type="spellEnd"/>
-      <w:r>
-        <w:rPr>
-          <w:lang w:val="en-US"/>
-        </w:rPr>
-        <w:t xml:space="preserve"> set </w:t>
-      </w:r>
-      <w:proofErr w:type="spellStart"/>
-      <w:r>
-        <w:rPr>
-          <w:lang w:val="en-US"/>
-        </w:rPr>
-        <w:t>bet_premio</w:t>
-      </w:r>
-      <w:proofErr w:type="spellEnd"/>
-      <w:r>
-        <w:rPr>
-          <w:lang w:val="en-US"/>
-        </w:rPr>
-        <w:t xml:space="preserve"> = $PREMIO, </w:t>
-      </w:r>
-      <w:proofErr w:type="spellStart"/>
-      <w:r>
-        <w:rPr>
-          <w:lang w:val="en-US"/>
-        </w:rPr>
-        <w:t>bet_estado</w:t>
-      </w:r>
-      <w:proofErr w:type="spellEnd"/>
-      <w:r>
-        <w:rPr>
-          <w:lang w:val="en-US"/>
-        </w:rPr>
-        <w:t xml:space="preserve"> = 1 </w:t>
-      </w:r>
-    </w:p>
-    <w:p>
-      <w:pPr>
-        <w:pStyle w:val="HTMLconformatoprevio"/>
-        <w:rPr>
-          <w:lang w:val="en-US"/>
-        </w:rPr>
-      </w:pPr>
-      <w:r>
-        <w:rPr>
-          <w:lang w:val="en-US"/>
-        </w:rPr>
-        <w:tab/>
-      </w:r>
-      <w:r>
-        <w:rPr>
-          <w:lang w:val="en-US"/>
-        </w:rPr>
-        <w:tab/>
-      </w:r>
-      <w:proofErr w:type="gramStart"/>
-      <w:r>
-        <w:rPr>
-          <w:lang w:val="en-US"/>
-        </w:rPr>
-        <w:t>where</w:t>
-      </w:r>
-      <w:proofErr w:type="gramEnd"/>
-      <w:r>
-        <w:rPr>
-          <w:lang w:val="en-US"/>
-        </w:rPr>
-        <w:t xml:space="preserve"> </w:t>
-      </w:r>
-      <w:proofErr w:type="spellStart"/>
-      <w:r>
-        <w:rPr>
-          <w:lang w:val="en-US"/>
-        </w:rPr>
-        <w:t>bet_user_id</w:t>
-      </w:r>
-      <w:proofErr w:type="spellEnd"/>
-      <w:r>
-        <w:rPr>
-          <w:lang w:val="en-US"/>
-        </w:rPr>
-        <w:t xml:space="preserve"> = $</w:t>
-      </w:r>
-      <w:proofErr w:type="spellStart"/>
-      <w:r>
-        <w:rPr>
-          <w:lang w:val="en-US"/>
-        </w:rPr>
-        <w:t>bet_user_id</w:t>
-      </w:r>
-      <w:proofErr w:type="spellEnd"/>
-      <w:r>
-        <w:rPr>
-          <w:lang w:val="en-US"/>
-        </w:rPr>
-        <w:t xml:space="preserve"> and </w:t>
-      </w:r>
-      <w:proofErr w:type="spellStart"/>
-      <w:r>
-        <w:rPr>
-          <w:lang w:val="en-US"/>
-        </w:rPr>
-        <w:t>bet_game_id</w:t>
-      </w:r>
-      <w:proofErr w:type="spellEnd"/>
-      <w:r>
-        <w:rPr>
-          <w:lang w:val="en-US"/>
-        </w:rPr>
-        <w:t xml:space="preserve"> = $GAME_ID</w:t>
-      </w:r>
-    </w:p>
-    <w:p>
-      <w:pPr>
-        <w:pStyle w:val="HTMLconformatoprevio"/>
-        <w:rPr>
-          <w:lang w:val="en-US"/>
-        </w:rPr>
-      </w:pPr>
-      <w:r>
-        <w:rPr>
-          <w:lang w:val="en-US"/>
-        </w:rPr>
-        <w:tab/>
-      </w:r>
-      <w:r>
-        <w:rPr>
-          <w:lang w:val="en-US"/>
-        </w:rPr>
-        <w:tab/>
-      </w:r>
-    </w:p>
-    <w:p>
-      <w:pPr>
-        <w:pStyle w:val="HTMLconformatoprevio"/>
-      </w:pPr>
-      <w:r>
-        <w:rPr>
-          <w:lang w:val="en-US"/>
-        </w:rPr>
-        <w:tab/>
-      </w:r>
-      <w:r>
-        <w:t>-Actualizamos el saldo del jugador:</w:t>
-      </w:r>
-    </w:p>
-    <w:p>
-      <w:pPr>
-        <w:pStyle w:val="HTMLconformatoprevio"/>
-      </w:pPr>
-      <w:r>
-        <w:tab/>
-        <w:t>&gt;</w:t>
-      </w:r>
-      <w:proofErr w:type="spellStart"/>
-      <w:r>
-        <w:t>update</w:t>
-      </w:r>
-      <w:proofErr w:type="spellEnd"/>
-      <w:r>
-        <w:t xml:space="preserve"> usuarios set </w:t>
-      </w:r>
-      <w:proofErr w:type="spellStart"/>
-      <w:r>
-        <w:t>user_saldo</w:t>
-      </w:r>
-      <w:proofErr w:type="spellEnd"/>
-      <w:r>
-        <w:t xml:space="preserve"> = </w:t>
-      </w:r>
-      <w:proofErr w:type="spellStart"/>
-      <w:r>
-        <w:t>user_saldo</w:t>
-      </w:r>
-      <w:proofErr w:type="spellEnd"/>
-      <w:r>
-        <w:t xml:space="preserve"> + $PREMIO</w:t>
-      </w:r>
-    </w:p>
-    <w:p>
-      <w:pPr>
-        <w:pStyle w:val="HTMLconformatoprevio"/>
-      </w:pPr>
-    </w:p>
-    <w:p>
-      <w:pPr>
-        <w:pStyle w:val="HTMLconformatoprevio"/>
-      </w:pPr>
-      <w:r>
-        <w:tab/>
-        <w:t>-Registramos el movimiento en negativo (pierde la banca)</w:t>
-      </w:r>
-    </w:p>
-    <w:p>
-      <w:pPr>
-        <w:pStyle w:val="HTMLconformatoprevio"/>
-        <w:rPr>
-          <w:lang w:val="en-US"/>
-        </w:rPr>
-      </w:pPr>
-      <w:r>
-        <w:tab/>
-      </w:r>
-      <w:r>
-        <w:rPr>
-          <w:lang w:val="en-US"/>
-        </w:rPr>
-        <w:t>$CANTIDAD = (-1) * $PREMIO;</w:t>
-      </w:r>
-    </w:p>
-    <w:p>
-      <w:pPr>
-        <w:pStyle w:val="HTMLconformatoprevio"/>
-        <w:rPr>
-          <w:lang w:val="en-US"/>
-        </w:rPr>
-      </w:pPr>
-      <w:r>
-        <w:rPr>
-          <w:lang w:val="en-US"/>
-        </w:rPr>
-        <w:tab/>
-        <w:t xml:space="preserve">&gt;insert into </w:t>
-      </w:r>
-      <w:proofErr w:type="spellStart"/>
-      <w:r>
-        <w:rPr>
-          <w:lang w:val="en-US"/>
-        </w:rPr>
-        <w:t>movs</w:t>
-      </w:r>
-      <w:proofErr w:type="spellEnd"/>
-      <w:r>
-        <w:rPr>
-          <w:lang w:val="en-US"/>
-        </w:rPr>
-        <w:t xml:space="preserve"> (</w:t>
-      </w:r>
-      <w:proofErr w:type="spellStart"/>
-      <w:r>
-        <w:rPr>
-          <w:lang w:val="en-US"/>
-        </w:rPr>
-        <w:t>mov_user</w:t>
-      </w:r>
-      <w:proofErr w:type="spellEnd"/>
-      <w:r>
-        <w:rPr>
-          <w:lang w:val="en-US"/>
-        </w:rPr>
-        <w:t xml:space="preserve">, </w:t>
-      </w:r>
-      <w:proofErr w:type="spellStart"/>
-      <w:r>
-        <w:rPr>
-          <w:lang w:val="en-US"/>
-        </w:rPr>
-        <w:t>mov_game</w:t>
-      </w:r>
-      <w:proofErr w:type="spellEnd"/>
-      <w:r>
-        <w:rPr>
-          <w:lang w:val="en-US"/>
-        </w:rPr>
-        <w:t xml:space="preserve">, </w:t>
-      </w:r>
-      <w:proofErr w:type="spellStart"/>
-      <w:r>
-        <w:rPr>
-          <w:lang w:val="en-US"/>
-        </w:rPr>
-        <w:t>mov_cantidad</w:t>
-      </w:r>
-      <w:proofErr w:type="spellEnd"/>
-      <w:r>
-        <w:rPr>
-          <w:lang w:val="en-US"/>
-        </w:rPr>
         <w:t>) values ('$</w:t>
       </w:r>
       <w:proofErr w:type="spellStart"/>
@@ -1965,72 +2207,18 @@
     <w:p>
       <w:pPr>
         <w:pStyle w:val="HTMLconformatoprevio"/>
-        <w:rPr>
-          <w:lang w:val="en-US"/>
-        </w:rPr>
-      </w:pPr>
-      <w:r>
-        <w:rPr>
-          <w:lang w:val="en-US"/>
-        </w:rPr>
-        <w:t>-</w:t>
-      </w:r>
-      <w:proofErr w:type="spellStart"/>
-      <w:r>
-        <w:rPr>
-          <w:lang w:val="en-US"/>
-        </w:rPr>
-        <w:t>si</w:t>
-      </w:r>
-      <w:proofErr w:type="spellEnd"/>
-      <w:r>
-        <w:rPr>
-          <w:lang w:val="en-US"/>
-        </w:rPr>
-        <w:t xml:space="preserve"> no</w:t>
-      </w:r>
-    </w:p>
-    <w:p>
-      <w:pPr>
-        <w:pStyle w:val="HTMLconformatoprevio"/>
-        <w:rPr>
-          <w:lang w:val="en-US"/>
-        </w:rPr>
-      </w:pPr>
-      <w:r>
-        <w:rPr>
-          <w:lang w:val="en-US"/>
-        </w:rPr>
-        <w:tab/>
-        <w:t xml:space="preserve">&gt;No hay </w:t>
-      </w:r>
-      <w:proofErr w:type="spellStart"/>
-      <w:r>
-        <w:rPr>
-          <w:lang w:val="en-US"/>
-        </w:rPr>
-        <w:t>que</w:t>
-      </w:r>
-      <w:proofErr w:type="spellEnd"/>
-      <w:r>
-        <w:rPr>
-          <w:lang w:val="en-US"/>
-        </w:rPr>
-        <w:t xml:space="preserve"> </w:t>
-      </w:r>
-      <w:proofErr w:type="spellStart"/>
-      <w:r>
-        <w:rPr>
-          <w:lang w:val="en-US"/>
-        </w:rPr>
-        <w:t>hacer</w:t>
-      </w:r>
-      <w:proofErr w:type="spellEnd"/>
-      <w:r>
-        <w:rPr>
-          <w:lang w:val="en-US"/>
-        </w:rPr>
-        <w:t xml:space="preserve"> nada</w:t>
+      </w:pPr>
+      <w:r>
+        <w:t>-si no</w:t>
+      </w:r>
+    </w:p>
+    <w:p>
+      <w:pPr>
+        <w:pStyle w:val="HTMLconformatoprevio"/>
+      </w:pPr>
+      <w:r>
+        <w:tab/>
+        <w:t>&gt;No hay que hacer nada</w:t>
       </w:r>
     </w:p>
     <w:p>
@@ -2041,17 +2229,11 @@
           <w:b/>
           <w:sz w:val="24"/>
           <w:szCs w:val="24"/>
-          <w:lang w:val="en-US" w:eastAsia="es-ES"/>
-        </w:rPr>
-      </w:pPr>
-    </w:p>
-    <w:p>
-      <w:pPr>
-        <w:rPr>
-          <w:lang w:val="en-US"/>
-        </w:rPr>
-      </w:pPr>
-    </w:p>
+          <w:lang w:eastAsia="es-ES"/>
+        </w:rPr>
+      </w:pPr>
+    </w:p>
+    <w:p/>
     <w:sectPr>
       <w:pgSz w:w="11906" w:h="16838"/>
       <w:pgMar w:top="1417" w:right="1701" w:bottom="1417" w:left="1701" w:header="708" w:footer="708" w:gutter="0"/>

</xml_diff>